<commit_message>
updated note, conclusions from testing the new model
</commit_message>
<xml_diff>
--- a/training/note.docx
+++ b/training/note.docx
@@ -45,15 +45,7 @@
         <w:rPr>
           <w:lang w:val="en-US"/>
         </w:rPr>
-        <w:t>The hand images aren’t available in image-net</w:t>
-      </w:r>
-      <w:bookmarkStart w:id="0" w:name="_GoBack"/>
-      <w:bookmarkEnd w:id="0"/>
-      <w:r>
-        <w:rPr>
-          <w:lang w:val="en-US"/>
-        </w:rPr>
-        <w:t xml:space="preserve">. Hence dataset is obtained from </w:t>
+        <w:t xml:space="preserve">The hand images aren’t available in image-net. Hence dataset is obtained from </w:t>
       </w:r>
       <w:proofErr w:type="spellStart"/>
       <w:r>
@@ -1048,6 +1040,75 @@
           <w:lang w:val="en-US"/>
         </w:rPr>
       </w:pPr>
+      <w:r>
+        <w:rPr>
+          <w:lang w:val="en-US"/>
+        </w:rPr>
+        <w:t>Results and conclusions</w:t>
+      </w:r>
+    </w:p>
+    <w:p>
+      <w:pPr>
+        <w:pStyle w:val="ListParagraph"/>
+        <w:numPr>
+          <w:ilvl w:val="0"/>
+          <w:numId w:val="7"/>
+        </w:numPr>
+        <w:rPr>
+          <w:lang w:val="en-US"/>
+        </w:rPr>
+      </w:pPr>
+      <w:r>
+        <w:rPr>
+          <w:lang w:val="en-US"/>
+        </w:rPr>
+        <w:lastRenderedPageBreak/>
+        <w:t>hand_cascade_16stages.xml trained using (50x50) images which is resized to (20x20) works well on plane background but partially well with mixed colo</w:t>
+      </w:r>
+      <w:bookmarkStart w:id="0" w:name="_GoBack"/>
+      <w:bookmarkEnd w:id="0"/>
+      <w:r>
+        <w:rPr>
+          <w:lang w:val="en-US"/>
+        </w:rPr>
+        <w:t>r background.</w:t>
+      </w:r>
+    </w:p>
+    <w:p>
+      <w:pPr>
+        <w:pStyle w:val="ListParagraph"/>
+        <w:numPr>
+          <w:ilvl w:val="0"/>
+          <w:numId w:val="7"/>
+        </w:numPr>
+        <w:rPr>
+          <w:lang w:val="en-US"/>
+        </w:rPr>
+      </w:pPr>
+      <w:r>
+        <w:rPr>
+          <w:lang w:val="en-US"/>
+        </w:rPr>
+        <w:t>The hand if held close to the camera will not be detected because of the small image size (20x20) used for training. Increase it to (100x100) and check the results.</w:t>
+      </w:r>
+    </w:p>
+    <w:p>
+      <w:pPr>
+        <w:pStyle w:val="ListParagraph"/>
+        <w:numPr>
+          <w:ilvl w:val="0"/>
+          <w:numId w:val="7"/>
+        </w:numPr>
+        <w:rPr>
+          <w:lang w:val="en-US"/>
+        </w:rPr>
+      </w:pPr>
+      <w:r>
+        <w:rPr>
+          <w:lang w:val="en-US"/>
+        </w:rPr>
+        <w:t>Increase the size of the dataset.</w:t>
+      </w:r>
     </w:p>
     <w:p>
       <w:pPr>
@@ -1432,6 +1493,95 @@
     </w:lvl>
   </w:abstractNum>
   <w:abstractNum w:abstractNumId="4" w15:restartNumberingAfterBreak="0">
+    <w:nsid w:val="2CE057AB"/>
+    <w:multiLevelType w:val="hybridMultilevel"/>
+    <w:tmpl w:val="D214CB9C"/>
+    <w:lvl w:ilvl="0" w:tplc="4009000F">
+      <w:start w:val="1"/>
+      <w:numFmt w:val="decimal"/>
+      <w:lvlText w:val="%1."/>
+      <w:lvlJc w:val="left"/>
+      <w:pPr>
+        <w:ind w:left="720" w:hanging="360"/>
+      </w:pPr>
+      <w:rPr>
+        <w:rFonts w:hint="default"/>
+      </w:rPr>
+    </w:lvl>
+    <w:lvl w:ilvl="1" w:tplc="40090019" w:tentative="1">
+      <w:start w:val="1"/>
+      <w:numFmt w:val="lowerLetter"/>
+      <w:lvlText w:val="%2."/>
+      <w:lvlJc w:val="left"/>
+      <w:pPr>
+        <w:ind w:left="1440" w:hanging="360"/>
+      </w:pPr>
+    </w:lvl>
+    <w:lvl w:ilvl="2" w:tplc="4009001B" w:tentative="1">
+      <w:start w:val="1"/>
+      <w:numFmt w:val="lowerRoman"/>
+      <w:lvlText w:val="%3."/>
+      <w:lvlJc w:val="right"/>
+      <w:pPr>
+        <w:ind w:left="2160" w:hanging="180"/>
+      </w:pPr>
+    </w:lvl>
+    <w:lvl w:ilvl="3" w:tplc="4009000F" w:tentative="1">
+      <w:start w:val="1"/>
+      <w:numFmt w:val="decimal"/>
+      <w:lvlText w:val="%4."/>
+      <w:lvlJc w:val="left"/>
+      <w:pPr>
+        <w:ind w:left="2880" w:hanging="360"/>
+      </w:pPr>
+    </w:lvl>
+    <w:lvl w:ilvl="4" w:tplc="40090019" w:tentative="1">
+      <w:start w:val="1"/>
+      <w:numFmt w:val="lowerLetter"/>
+      <w:lvlText w:val="%5."/>
+      <w:lvlJc w:val="left"/>
+      <w:pPr>
+        <w:ind w:left="3600" w:hanging="360"/>
+      </w:pPr>
+    </w:lvl>
+    <w:lvl w:ilvl="5" w:tplc="4009001B" w:tentative="1">
+      <w:start w:val="1"/>
+      <w:numFmt w:val="lowerRoman"/>
+      <w:lvlText w:val="%6."/>
+      <w:lvlJc w:val="right"/>
+      <w:pPr>
+        <w:ind w:left="4320" w:hanging="180"/>
+      </w:pPr>
+    </w:lvl>
+    <w:lvl w:ilvl="6" w:tplc="4009000F" w:tentative="1">
+      <w:start w:val="1"/>
+      <w:numFmt w:val="decimal"/>
+      <w:lvlText w:val="%7."/>
+      <w:lvlJc w:val="left"/>
+      <w:pPr>
+        <w:ind w:left="5040" w:hanging="360"/>
+      </w:pPr>
+    </w:lvl>
+    <w:lvl w:ilvl="7" w:tplc="40090019" w:tentative="1">
+      <w:start w:val="1"/>
+      <w:numFmt w:val="lowerLetter"/>
+      <w:lvlText w:val="%8."/>
+      <w:lvlJc w:val="left"/>
+      <w:pPr>
+        <w:ind w:left="5760" w:hanging="360"/>
+      </w:pPr>
+    </w:lvl>
+    <w:lvl w:ilvl="8" w:tplc="4009001B" w:tentative="1">
+      <w:start w:val="1"/>
+      <w:numFmt w:val="lowerRoman"/>
+      <w:lvlText w:val="%9."/>
+      <w:lvlJc w:val="right"/>
+      <w:pPr>
+        <w:ind w:left="6480" w:hanging="180"/>
+      </w:pPr>
+    </w:lvl>
+  </w:abstractNum>
+  <w:abstractNum w:abstractNumId="5" w15:restartNumberingAfterBreak="0">
     <w:nsid w:val="347E027D"/>
     <w:multiLevelType w:val="hybridMultilevel"/>
     <w:tmpl w:val="A3A476A6"/>
@@ -1520,7 +1670,7 @@
       </w:pPr>
     </w:lvl>
   </w:abstractNum>
-  <w:abstractNum w:abstractNumId="5" w15:restartNumberingAfterBreak="0">
+  <w:abstractNum w:abstractNumId="6" w15:restartNumberingAfterBreak="0">
     <w:nsid w:val="3E950E18"/>
     <w:multiLevelType w:val="hybridMultilevel"/>
     <w:tmpl w:val="C6DEB852"/>
@@ -1619,13 +1769,16 @@
     <w:abstractNumId w:val="1"/>
   </w:num>
   <w:num w:numId="4">
-    <w:abstractNumId w:val="5"/>
+    <w:abstractNumId w:val="6"/>
   </w:num>
   <w:num w:numId="5">
-    <w:abstractNumId w:val="4"/>
+    <w:abstractNumId w:val="5"/>
   </w:num>
   <w:num w:numId="6">
     <w:abstractNumId w:val="2"/>
+  </w:num>
+  <w:num w:numId="7">
+    <w:abstractNumId w:val="4"/>
   </w:num>
 </w:numbering>
 </file>

</xml_diff>